<commit_message>
Reset JlabelFields on ventanadeasistencia
</commit_message>
<xml_diff>
--- a/Manual de Usuario.docx
+++ b/Manual de Usuario.docx
@@ -261,8 +261,120 @@
       </w:pPr>
       <w:r>
         <w:lastRenderedPageBreak/>
-        <w:t>Instalacion</w:t>
-      </w:r>
+        <w:t>Instalación</w:t>
+      </w:r>
+    </w:p>
+    <w:p/>
+    <w:p>
+      <w:pPr>
+        <w:pStyle w:val="ListParagraph"/>
+        <w:numPr>
+          <w:ilvl w:val="0"/>
+          <w:numId w:val="2"/>
+        </w:numPr>
+      </w:pPr>
+      <w:r>
+        <w:t>Asegúrese de tener todos los requerimientos instalados.</w:t>
+      </w:r>
+    </w:p>
+    <w:p>
+      <w:pPr>
+        <w:pStyle w:val="ListParagraph"/>
+        <w:numPr>
+          <w:ilvl w:val="0"/>
+          <w:numId w:val="2"/>
+        </w:numPr>
+      </w:pPr>
+      <w:r>
+        <w:t xml:space="preserve">Cree una base de datos en MySQL con el nombre </w:t>
+      </w:r>
+      <w:proofErr w:type="spellStart"/>
+      <w:r>
+        <w:t>asistenciasx</w:t>
+      </w:r>
+      <w:proofErr w:type="spellEnd"/>
+    </w:p>
+    <w:p>
+      <w:pPr>
+        <w:pStyle w:val="ListParagraph"/>
+        <w:numPr>
+          <w:ilvl w:val="0"/>
+          <w:numId w:val="2"/>
+        </w:numPr>
+      </w:pPr>
+      <w:r>
+        <w:t xml:space="preserve">Importe a esa base de datos el archivo </w:t>
+      </w:r>
+      <w:proofErr w:type="spellStart"/>
+      <w:r>
+        <w:t>tablas.sql</w:t>
+      </w:r>
+      <w:proofErr w:type="spellEnd"/>
+    </w:p>
+    <w:p>
+      <w:pPr>
+        <w:pStyle w:val="ListParagraph"/>
+        <w:numPr>
+          <w:ilvl w:val="0"/>
+          <w:numId w:val="2"/>
+        </w:numPr>
+      </w:pPr>
+      <w:r>
+        <w:t>Requerimientos de MySQL</w:t>
+      </w:r>
+    </w:p>
+    <w:p>
+      <w:pPr>
+        <w:pStyle w:val="ListParagraph"/>
+        <w:numPr>
+          <w:ilvl w:val="1"/>
+          <w:numId w:val="2"/>
+        </w:numPr>
+      </w:pPr>
+      <w:proofErr w:type="spellStart"/>
+      <w:r>
+        <w:t>Username</w:t>
+      </w:r>
+      <w:proofErr w:type="spellEnd"/>
+      <w:r>
+        <w:t xml:space="preserve">: </w:t>
+      </w:r>
+      <w:proofErr w:type="spellStart"/>
+      <w:r>
+        <w:t>root</w:t>
+      </w:r>
+      <w:proofErr w:type="spellEnd"/>
+    </w:p>
+    <w:p>
+      <w:pPr>
+        <w:pStyle w:val="ListParagraph"/>
+        <w:numPr>
+          <w:ilvl w:val="1"/>
+          <w:numId w:val="2"/>
+        </w:numPr>
+      </w:pPr>
+      <w:proofErr w:type="spellStart"/>
+      <w:r>
+        <w:t>Password</w:t>
+      </w:r>
+      <w:proofErr w:type="spellEnd"/>
+      <w:r>
+        <w:t>: 1234</w:t>
+      </w:r>
+    </w:p>
+    <w:p>
+      <w:pPr>
+        <w:pStyle w:val="ListParagraph"/>
+        <w:numPr>
+          <w:ilvl w:val="1"/>
+          <w:numId w:val="2"/>
+        </w:numPr>
+      </w:pPr>
+      <w:r>
+        <w:t>Port: 3306</w:t>
+      </w:r>
+    </w:p>
+    <w:p>
       <w:bookmarkStart w:id="0" w:name="_GoBack"/>
       <w:bookmarkEnd w:id="0"/>
     </w:p>
@@ -279,6 +391,92 @@
 <file path=word/numbering.xml><?xml version="1.0" encoding="utf-8"?>
 <w:numbering xmlns:wpc="http://schemas.microsoft.com/office/word/2010/wordprocessingCanvas" xmlns:mc="http://schemas.openxmlformats.org/markup-compatibility/2006" xmlns:o="urn:schemas-microsoft-com:office:office" xmlns:r="http://schemas.openxmlformats.org/officeDocument/2006/relationships" xmlns:m="http://schemas.openxmlformats.org/officeDocument/2006/math" xmlns:v="urn:schemas-microsoft-com:vml" xmlns:wp14="http://schemas.microsoft.com/office/word/2010/wordprocessingDrawing" xmlns:wp="http://schemas.openxmlformats.org/drawingml/2006/wordprocessingDrawing" xmlns:w10="urn:schemas-microsoft-com:office:word" xmlns:w="http://schemas.openxmlformats.org/wordprocessingml/2006/main" xmlns:w14="http://schemas.microsoft.com/office/word/2010/wordml" xmlns:w15="http://schemas.microsoft.com/office/word/2012/wordml" xmlns:wpg="http://schemas.microsoft.com/office/word/2010/wordprocessingGroup" xmlns:wpi="http://schemas.microsoft.com/office/word/2010/wordprocessingInk" xmlns:wne="http://schemas.microsoft.com/office/word/2006/wordml" xmlns:wps="http://schemas.microsoft.com/office/word/2010/wordprocessingShape" mc:Ignorable="w14 w15 wp14">
   <w:abstractNum w:abstractNumId="0">
+    <w:nsid w:val="4C412EA3"/>
+    <w:multiLevelType w:val="hybridMultilevel"/>
+    <w:tmpl w:val="CFDCAD1C"/>
+    <w:lvl w:ilvl="0" w:tplc="080A000F">
+      <w:start w:val="1"/>
+      <w:numFmt w:val="decimal"/>
+      <w:lvlText w:val="%1."/>
+      <w:lvlJc w:val="left"/>
+      <w:pPr>
+        <w:ind w:left="720" w:hanging="360"/>
+      </w:pPr>
+    </w:lvl>
+    <w:lvl w:ilvl="1" w:tplc="080A0019">
+      <w:start w:val="1"/>
+      <w:numFmt w:val="lowerLetter"/>
+      <w:lvlText w:val="%2."/>
+      <w:lvlJc w:val="left"/>
+      <w:pPr>
+        <w:ind w:left="1440" w:hanging="360"/>
+      </w:pPr>
+    </w:lvl>
+    <w:lvl w:ilvl="2" w:tplc="080A001B" w:tentative="1">
+      <w:start w:val="1"/>
+      <w:numFmt w:val="lowerRoman"/>
+      <w:lvlText w:val="%3."/>
+      <w:lvlJc w:val="right"/>
+      <w:pPr>
+        <w:ind w:left="2160" w:hanging="180"/>
+      </w:pPr>
+    </w:lvl>
+    <w:lvl w:ilvl="3" w:tplc="080A000F" w:tentative="1">
+      <w:start w:val="1"/>
+      <w:numFmt w:val="decimal"/>
+      <w:lvlText w:val="%4."/>
+      <w:lvlJc w:val="left"/>
+      <w:pPr>
+        <w:ind w:left="2880" w:hanging="360"/>
+      </w:pPr>
+    </w:lvl>
+    <w:lvl w:ilvl="4" w:tplc="080A0019" w:tentative="1">
+      <w:start w:val="1"/>
+      <w:numFmt w:val="lowerLetter"/>
+      <w:lvlText w:val="%5."/>
+      <w:lvlJc w:val="left"/>
+      <w:pPr>
+        <w:ind w:left="3600" w:hanging="360"/>
+      </w:pPr>
+    </w:lvl>
+    <w:lvl w:ilvl="5" w:tplc="080A001B" w:tentative="1">
+      <w:start w:val="1"/>
+      <w:numFmt w:val="lowerRoman"/>
+      <w:lvlText w:val="%6."/>
+      <w:lvlJc w:val="right"/>
+      <w:pPr>
+        <w:ind w:left="4320" w:hanging="180"/>
+      </w:pPr>
+    </w:lvl>
+    <w:lvl w:ilvl="6" w:tplc="080A000F" w:tentative="1">
+      <w:start w:val="1"/>
+      <w:numFmt w:val="decimal"/>
+      <w:lvlText w:val="%7."/>
+      <w:lvlJc w:val="left"/>
+      <w:pPr>
+        <w:ind w:left="5040" w:hanging="360"/>
+      </w:pPr>
+    </w:lvl>
+    <w:lvl w:ilvl="7" w:tplc="080A0019" w:tentative="1">
+      <w:start w:val="1"/>
+      <w:numFmt w:val="lowerLetter"/>
+      <w:lvlText w:val="%8."/>
+      <w:lvlJc w:val="left"/>
+      <w:pPr>
+        <w:ind w:left="5760" w:hanging="360"/>
+      </w:pPr>
+    </w:lvl>
+    <w:lvl w:ilvl="8" w:tplc="080A001B" w:tentative="1">
+      <w:start w:val="1"/>
+      <w:numFmt w:val="lowerRoman"/>
+      <w:lvlText w:val="%9."/>
+      <w:lvlJc w:val="right"/>
+      <w:pPr>
+        <w:ind w:left="6480" w:hanging="180"/>
+      </w:pPr>
+    </w:lvl>
+  </w:abstractNum>
+  <w:abstractNum w:abstractNumId="1">
     <w:nsid w:val="71E24853"/>
     <w:multiLevelType w:val="hybridMultilevel"/>
     <w:tmpl w:val="BA409832"/>
@@ -392,6 +590,9 @@
     </w:lvl>
   </w:abstractNum>
   <w:num w:numId="1">
+    <w:abstractNumId w:val="1"/>
+  </w:num>
+  <w:num w:numId="2">
     <w:abstractNumId w:val="0"/>
   </w:num>
 </w:numbering>
@@ -1180,7 +1381,7 @@
 </file>
 
 <file path=customXml/itemProps1.xml><?xml version="1.0" encoding="utf-8"?>
-<ds:datastoreItem xmlns:ds="http://schemas.openxmlformats.org/officeDocument/2006/customXml" ds:itemID="{E8FF1DBF-ABB8-4851-84C0-3A91B617B5DD}">
+<ds:datastoreItem xmlns:ds="http://schemas.openxmlformats.org/officeDocument/2006/customXml" ds:itemID="{A5711D65-A3AF-4EF4-8867-149B97D09911}">
   <ds:schemaRefs>
     <ds:schemaRef ds:uri="http://schemas.openxmlformats.org/officeDocument/2006/bibliography"/>
   </ds:schemaRefs>

</xml_diff>